<commit_message>
ZERKNIJ CZY COŚ DODAC
</commit_message>
<xml_diff>
--- a/computerShop/info.docx
+++ b/computerShop/info.docx
@@ -54,7 +54,13 @@
         <w:t xml:space="preserve"> jest sklepem zajmującym się sprzedażą komputerów, zarówno stacjonarnych jak i laptopów. W bazie danych przechowywane są informacje na temat pracowników, klientów, produktów,</w:t>
       </w:r>
       <w:r>
-        <w:t xml:space="preserve"> zamówień jak i dostaw sprzętu. Aplikacja w sposób znaczący ułatwia zarządzanie sklepem. </w:t>
+        <w:t xml:space="preserve"> zamówień jak i dostaw sprzętu.</w:t>
+      </w:r>
+      <w:r>
+        <w:t xml:space="preserve"> Możliwe jest zrobienie backupu i jak i przywrócenie bazy z backupu.</w:t>
+      </w:r>
+      <w:r>
+        <w:t xml:space="preserve"> Aplikacja w sposób znaczący ułatwia zarządzanie sklepem. </w:t>
       </w:r>
     </w:p>
     <w:p>
@@ -115,8 +121,6 @@
         </w:rPr>
         <w:t xml:space="preserve">  </w:t>
       </w:r>
-      <w:bookmarkStart w:id="0" w:name="_GoBack"/>
-      <w:bookmarkEnd w:id="0"/>
     </w:p>
     <w:p>
       <w:pPr>
@@ -1083,6 +1087,83 @@
           </w:p>
         </w:tc>
       </w:tr>
+      <w:tr>
+        <w:trPr>
+          <w:trHeight w:val="573"/>
+        </w:trPr>
+        <w:tc>
+          <w:tcPr>
+            <w:tcW w:w="2689" w:type="dxa"/>
+          </w:tcPr>
+          <w:p>
+            <w:pPr>
+              <w:rPr>
+                <w:b/>
+              </w:rPr>
+            </w:pPr>
+            <w:r>
+              <w:rPr>
+                <w:b/>
+              </w:rPr>
+              <w:t>Backup bazy danych</w:t>
+            </w:r>
+          </w:p>
+        </w:tc>
+        <w:tc>
+          <w:tcPr>
+            <w:tcW w:w="1940" w:type="dxa"/>
+          </w:tcPr>
+          <w:p>
+            <w:pPr>
+              <w:rPr>
+                <w:b/>
+              </w:rPr>
+            </w:pPr>
+            <w:r>
+              <w:rPr>
+                <w:b/>
+              </w:rPr>
+              <w:t>TAK</w:t>
+            </w:r>
+          </w:p>
+        </w:tc>
+        <w:tc>
+          <w:tcPr>
+            <w:tcW w:w="2287" w:type="dxa"/>
+          </w:tcPr>
+          <w:p>
+            <w:pPr>
+              <w:rPr>
+                <w:b/>
+              </w:rPr>
+            </w:pPr>
+            <w:r>
+              <w:rPr>
+                <w:b/>
+              </w:rPr>
+              <w:t>NIE</w:t>
+            </w:r>
+          </w:p>
+        </w:tc>
+        <w:tc>
+          <w:tcPr>
+            <w:tcW w:w="2282" w:type="dxa"/>
+          </w:tcPr>
+          <w:p>
+            <w:pPr>
+              <w:rPr>
+                <w:b/>
+              </w:rPr>
+            </w:pPr>
+            <w:r>
+              <w:rPr>
+                <w:b/>
+              </w:rPr>
+              <w:t>NIE</w:t>
+            </w:r>
+          </w:p>
+        </w:tc>
+      </w:tr>
     </w:tbl>
     <w:p>
       <w:pPr>
@@ -1222,15 +1303,18 @@
         <w:t>bought_logs – logi dotyczące zakupu sprzętu</w:t>
       </w:r>
     </w:p>
+    <w:p>
+      <w:bookmarkStart w:id="0" w:name="_GoBack"/>
+      <w:bookmarkEnd w:id="0"/>
+    </w:p>
+    <w:p>
+      <w:r>
+        <w:t>Nasze tabele poddaliśmy procesowi normalizacji.</w:t>
+      </w:r>
+    </w:p>
     <w:p/>
     <w:p/>
     <w:p>
-      <w:r>
-        <w:t>Dzięki zastosowaniu kluczy sztucznych wszystkie tabele są minim</w:t>
-      </w:r>
-      <w:r>
-        <w:t xml:space="preserve">um drugiej postaci normalnej. </w:t>
-      </w:r>
       <w:r>
         <w:t xml:space="preserve">Mamy w planach zastosować </w:t>
       </w:r>

</xml_diff>